<commit_message>
Minor edit to user stories
</commit_message>
<xml_diff>
--- a/User Stories.docx
+++ b/User Stories.docx
@@ -46,15 +46,37 @@
         <w:t xml:space="preserve"> User </w:t>
       </w:r>
       <w:r>
-        <w:t xml:space="preserve">clicks a register button and text boxes appear to enter email, username, </w:t>
-      </w:r>
-      <w:proofErr w:type="gramStart"/>
-      <w:r>
-        <w:t>password</w:t>
-      </w:r>
-      <w:proofErr w:type="gramEnd"/>
-      <w:r>
-        <w:t xml:space="preserve"> and city. Then the user can get access to the dashboard.</w:t>
+        <w:t xml:space="preserve">clicks </w:t>
+      </w:r>
+      <w:r>
+        <w:t>on the</w:t>
+      </w:r>
+      <w:r>
+        <w:t xml:space="preserve"> register button and text boxes</w:t>
+      </w:r>
+      <w:r>
+        <w:t xml:space="preserve"> </w:t>
+      </w:r>
+      <w:r>
+        <w:t xml:space="preserve">appear to enter email, username, </w:t>
+      </w:r>
+      <w:r>
+        <w:t>password,</w:t>
+      </w:r>
+      <w:r>
+        <w:t xml:space="preserve"> and city. </w:t>
+      </w:r>
+      <w:r>
+        <w:t>After filling in the information and creating an account,</w:t>
+      </w:r>
+      <w:r>
+        <w:t xml:space="preserve"> the user get</w:t>
+      </w:r>
+      <w:r>
+        <w:t>s</w:t>
+      </w:r>
+      <w:r>
+        <w:t xml:space="preserve"> access to the dashboard.</w:t>
       </w:r>
     </w:p>
     <w:p/>
@@ -83,7 +105,13 @@
         <w:t>Acceptance criteria:</w:t>
       </w:r>
       <w:r>
-        <w:t xml:space="preserve"> Users log in by filling their username and password, and they can visit the account setting page to modify their information.</w:t>
+        <w:t xml:space="preserve"> Users log in by filling</w:t>
+      </w:r>
+      <w:r>
+        <w:t xml:space="preserve"> in</w:t>
+      </w:r>
+      <w:r>
+        <w:t xml:space="preserve"> their username and password, and they can visit the account setting page to modify their information.</w:t>
       </w:r>
     </w:p>
     <w:p>
@@ -116,7 +144,13 @@
         <w:t>Acceptance criteria:</w:t>
       </w:r>
       <w:r>
-        <w:t xml:space="preserve"> Users click “forgot username” or “forgot password” button and fill in their emails. Then they can access to their accounts again.</w:t>
+        <w:t xml:space="preserve"> Users click “forgot username” or “forgot password” button and fill in their emails. </w:t>
+      </w:r>
+      <w:r>
+        <w:t xml:space="preserve">New username and/or password would be sent to their email and </w:t>
+      </w:r>
+      <w:r>
+        <w:t>they can access to their accounts again.</w:t>
       </w:r>
     </w:p>
     <w:p>
@@ -133,18 +167,10 @@
         </w:numPr>
       </w:pPr>
       <w:r>
-        <w:t>As a user, I want to be able to post comments on graphs, so that I ca</w:t>
-      </w:r>
-      <w:r>
-        <w:t>n share my thought to other users.</w:t>
+        <w:t>As a user, I want to be able to post comments on graphs, so that I can share my thought to other users.</w:t>
       </w:r>
     </w:p>
     <w:p/>
-    <w:p>
-      <w:pPr>
-        <w:ind w:left="720"/>
-      </w:pPr>
-    </w:p>
     <w:p>
       <w:pPr>
         <w:pStyle w:val="ListParagraph"/>
@@ -164,7 +190,19 @@
         <w:t xml:space="preserve"> </w:t>
       </w:r>
       <w:r>
-        <w:t>Users click “comment” button and type in their comment in the text box.</w:t>
+        <w:t>Users click “comment” button</w:t>
+      </w:r>
+      <w:r>
+        <w:t xml:space="preserve">, </w:t>
+      </w:r>
+      <w:r>
+        <w:t>type in their comment in the text box</w:t>
+      </w:r>
+      <w:r>
+        <w:t>, and submit</w:t>
+      </w:r>
+      <w:r>
+        <w:t>.</w:t>
       </w:r>
     </w:p>
     <w:p>
@@ -192,7 +230,13 @@
         </w:numPr>
       </w:pPr>
       <w:r>
-        <w:t>As an admin, I want to be able to delete comments, so that I can get rid of any inappropriate comments.</w:t>
+        <w:t>As an admin, I want to be able to delete</w:t>
+      </w:r>
+      <w:r>
+        <w:t xml:space="preserve"> other users’</w:t>
+      </w:r>
+      <w:r>
+        <w:t xml:space="preserve"> comments, so that I can get rid of any inappropriate comments.</w:t>
       </w:r>
     </w:p>
     <w:p>
@@ -212,7 +256,13 @@
         <w:t>Acceptance criteria:</w:t>
       </w:r>
       <w:r>
-        <w:t xml:space="preserve"> Admin clicks the button “delete” on a comment, and the comment is deleted from the comment.</w:t>
+        <w:t xml:space="preserve"> Admin clicks the button “delete” on a comment, and the comment is deleted from the </w:t>
+      </w:r>
+      <w:r>
+        <w:t>graphs</w:t>
+      </w:r>
+      <w:r>
+        <w:t>.</w:t>
       </w:r>
     </w:p>
     <w:p>

</xml_diff>